<commit_message>
Fixed scope 2 duplicate
</commit_message>
<xml_diff>
--- a/Documentatie/Scope sprint 2 (gesorteerd).docx
+++ b/Documentatie/Scope sprint 2 (gesorteerd).docx
@@ -3770,18 +3770,6 @@
       </w:r>
     </w:p>
     <w:p/>
-    <w:p>
-      <w:pPr>
-        <w:pStyle w:val="ListParagraph"/>
-        <w:numPr>
-          <w:ilvl w:val="0"/>
-          <w:numId w:val="3"/>
-        </w:numPr>
-      </w:pPr>
-      <w:r>
-        <w:t>Als klant wil ik een kruimelpadfunctie</w:t>
-      </w:r>
-    </w:p>
     <w:p>
       <w:pPr>
         <w:pStyle w:val="ListParagraph"/>

</xml_diff>